<commit_message>
aula 1 e 2 bim 10D
</commit_message>
<xml_diff>
--- a/12_bim_10d_construcao_industrializada/construcao_industrializada_notas_aula.docx
+++ b/12_bim_10d_construcao_industrializada/construcao_industrializada_notas_aula.docx
@@ -45,7 +45,7 @@
           <w:rFonts w:asciiTheme="majorHAnsi" w:hAnsiTheme="majorHAnsi" w:cstheme="majorHAnsi"/>
           <w:lang w:val="pt-BR"/>
         </w:rPr>
-        <w:t>4D</w:t>
+        <w:t>10D</w:t>
       </w:r>
       <w:proofErr w:type="gramEnd"/>
       <w:r>
@@ -53,7 +53,7 @@
           <w:rFonts w:asciiTheme="majorHAnsi" w:hAnsiTheme="majorHAnsi" w:cstheme="majorHAnsi"/>
           <w:lang w:val="pt-BR"/>
         </w:rPr>
-        <w:t xml:space="preserve"> – Planejamento e Controle de Obras</w:t>
+        <w:t xml:space="preserve"> CONSTRUÇÃO INDUSTRIALIZADA</w:t>
       </w:r>
     </w:p>
     <w:p>
@@ -90,7 +90,7 @@
           <w:rFonts w:asciiTheme="majorHAnsi" w:hAnsiTheme="majorHAnsi" w:cstheme="majorHAnsi"/>
           <w:lang w:val="pt-BR"/>
         </w:rPr>
-        <w:t>Ricardo S. Resende</w:t>
+        <w:t>Maria Luísa Ribeiro Antunes</w:t>
       </w:r>
     </w:p>
     <w:p>
@@ -143,20 +143,27 @@
           <w:rFonts w:asciiTheme="majorHAnsi" w:hAnsiTheme="majorHAnsi" w:cstheme="majorHAnsi"/>
           <w:lang w:val="pt-BR"/>
         </w:rPr>
-        <w:t>Outubro</w:t>
+        <w:t>Maio</w:t>
       </w:r>
       <w:r>
         <w:rPr>
           <w:rFonts w:asciiTheme="majorHAnsi" w:hAnsiTheme="majorHAnsi" w:cstheme="majorHAnsi"/>
           <w:lang w:val="pt-BR"/>
         </w:rPr>
-        <w:t>, 2020</w:t>
+        <w:t>, 202</w:t>
       </w:r>
       <w:r>
         <w:rPr>
           <w:rFonts w:asciiTheme="majorHAnsi" w:hAnsiTheme="majorHAnsi" w:cstheme="majorHAnsi"/>
           <w:lang w:val="pt-BR"/>
         </w:rPr>
+        <w:t>1</w:t>
+      </w:r>
+      <w:r>
+        <w:rPr>
+          <w:rFonts w:asciiTheme="majorHAnsi" w:hAnsiTheme="majorHAnsi" w:cstheme="majorHAnsi"/>
+          <w:lang w:val="pt-BR"/>
+        </w:rPr>
         <w:t>.</w:t>
       </w:r>
     </w:p>
@@ -195,6 +202,8 @@
           <w:lang w:val="pt-BR"/>
         </w:rPr>
       </w:pPr>
+      <w:bookmarkStart w:id="0" w:name="_GoBack"/>
+      <w:bookmarkEnd w:id="0"/>
     </w:p>
     <w:p>
       <w:pPr>
@@ -2107,8 +2116,6 @@
                 <w:lang w:val="pt-BR" w:bidi="ar-SA"/>
               </w:rPr>
             </w:pPr>
-            <w:bookmarkStart w:id="0" w:name="_GoBack"/>
-            <w:bookmarkEnd w:id="0"/>
           </w:p>
           <w:p>
             <w:pPr>
@@ -10532,7 +10539,7 @@
   <a:extraClrSchemeLst/>
   <a:extLst>
     <a:ext uri="{05A4C25C-085E-4340-85A3-A5531E510DB2}">
-      <thm15:themeFamily xmlns="" xmlns:thm15="http://schemas.microsoft.com/office/thememl/2012/main" name="Office Theme" id="{62F939B6-93AF-4DB8-9C6B-D6C7DFDC589F}" vid="{4A3C46E8-61CC-4603-A589-7422A47A8E4A}"/>
+      <thm15:themeFamily xmlns:thm15="http://schemas.microsoft.com/office/thememl/2012/main" xmlns="" name="Office Theme" id="{62F939B6-93AF-4DB8-9C6B-D6C7DFDC589F}" vid="{4A3C46E8-61CC-4603-A589-7422A47A8E4A}"/>
     </a:ext>
   </a:extLst>
 </a:theme>
@@ -10543,7 +10550,7 @@
 </file>
 
 <file path=customXml/itemProps1.xml><?xml version="1.0" encoding="utf-8"?>
-<ds:datastoreItem xmlns:ds="http://schemas.openxmlformats.org/officeDocument/2006/customXml" ds:itemID="{8AEB0AE5-C6D3-4439-AF0F-C9F056CC8945}">
+<ds:datastoreItem xmlns:ds="http://schemas.openxmlformats.org/officeDocument/2006/customXml" ds:itemID="{04AE15B9-0062-483E-962A-3124D782E5BF}">
   <ds:schemaRefs>
     <ds:schemaRef ds:uri="http://schemas.openxmlformats.org/officeDocument/2006/bibliography"/>
   </ds:schemaRefs>

</xml_diff>